<commit_message>
Completed 343 Cover Letter
</commit_message>
<xml_diff>
--- a/343 Industries/ShantanuMane - CoverLetter_343.docx
+++ b/343 Industries/ShantanuMane - CoverLetter_343.docx
@@ -30,6 +30,15 @@
           <w:szCs w:val="30"/>
         </w:rPr>
         <w:t xml:space="preserve"> - </w:t>
+      </w:r>
+      <w:r>
+        <w:rPr>
+          <w:rFonts w:ascii="Tw Cen MT Condensed" w:hAnsi="Tw Cen MT Condensed"/>
+          <w:b/>
+          <w:sz w:val="36"/>
+          <w:szCs w:val="30"/>
+        </w:rPr>
+        <w:t xml:space="preserve">Gameplay </w:t>
       </w:r>
       <w:r>
         <w:rPr>
@@ -246,7 +255,13 @@
         <w:spacing w:after="120"/>
       </w:pPr>
       <w:r>
-        <w:t>Jan 4 2019</w:t>
+        <w:t xml:space="preserve">Jan </w:t>
+      </w:r>
+      <w:r>
+        <w:t>9</w:t>
+      </w:r>
+      <w:r>
+        <w:t xml:space="preserve"> 2019</w:t>
       </w:r>
     </w:p>
     <w:p>
@@ -257,12 +272,28 @@
         <w:t>343 Industries</w:t>
       </w:r>
       <w:r>
+        <w:t>,</w:t>
+      </w:r>
+      <w:r>
         <w:br/>
-        <w:t>P.O. Box 56507</w:t>
+      </w:r>
+      <w:r>
+        <w:t>7332 166</w:t>
+      </w:r>
+      <w:r>
+        <w:t>th</w:t>
+      </w:r>
+      <w:r>
+        <w:t xml:space="preserve"> Ave NE</w:t>
+      </w:r>
+      <w:r>
+        <w:t>,</w:t>
       </w:r>
       <w:r>
         <w:br/>
-        <w:t>Sherman Oaks, CA 91413</w:t>
+      </w:r>
+      <w:r>
+        <w:t>Redmond, WA 98052</w:t>
       </w:r>
     </w:p>
     <w:p>
@@ -288,7 +319,7 @@
         <w:rPr>
           <w:b/>
         </w:rPr>
-        <w:t xml:space="preserve"> Industries</w:t>
+        <w:t>i</w:t>
       </w:r>
       <w:r>
         <w:rPr>
@@ -395,133 +426,156 @@
         <w:t>Software Engineer</w:t>
       </w:r>
       <w:r>
-        <w:t xml:space="preserve"> </w:t>
-      </w:r>
-      <w:r>
-        <w:t xml:space="preserve">position at </w:t>
-      </w:r>
-      <w:r>
-        <w:t>343 Industries</w:t>
-      </w:r>
-      <w:r>
-        <w:t>!</w:t>
-      </w:r>
-    </w:p>
-    <w:p>
-      <w:pPr>
-        <w:spacing w:after="240"/>
-      </w:pPr>
-      <w:r>
-        <w:t>My C++ skills are at their peak through rigorous practice with the use of pointers and a better understanding of Data Structures and Software Design Principles from the Collision System and Memory Manager that I created. I love delving into 3D Math and am relearning it in a better way, with a heavy focus on visualizing and understanding it through geometry, for use specifically in games. The Action games that I have worked on and am currently working on have given me experience in bringing the design, engineering, art and animation in them together, and in collaborating with and learning from the people involved, as well as iterating on the games’ systems to get them to their best possible form.</w:t>
-      </w:r>
-    </w:p>
-    <w:p>
-      <w:pPr>
-        <w:spacing w:after="240"/>
-      </w:pPr>
-      <w:r>
-        <w:t xml:space="preserve">Combat, weapons, action and animation are where my passion truly lies. I continue to learn combat design and combat systems. I am also learning about animation programming and am working towards creating a gameplay animation system related to but not limited to combat. </w:t>
-      </w:r>
-      <w:r>
-        <w:t xml:space="preserve">Learning about animation programming from GDC talks by Jeet Shroff (Just Cause 3), Jake Campbell (DOOM), Simon </w:t>
-      </w:r>
-      <w:proofErr w:type="spellStart"/>
-      <w:r>
-        <w:t>Clavet</w:t>
-      </w:r>
-      <w:proofErr w:type="spellEnd"/>
-      <w:r>
-        <w:t xml:space="preserve"> (For Honor), Geoff Harrower (EA UFC) and Michal Mach (Uncharted 4) have made me insightful about the underlying animation mechanisms of those games and </w:t>
-      </w:r>
-      <w:r>
-        <w:t xml:space="preserve">the </w:t>
-      </w:r>
-      <w:r>
-        <w:t>ones I play.</w:t>
-      </w:r>
-    </w:p>
-    <w:p>
-      <w:pPr>
-        <w:spacing w:after="240"/>
-      </w:pPr>
-      <w:r>
-        <w:t xml:space="preserve">I love Action Games that bring out raw excitement and power and have mastery in skill! I happen to be someone with a lot of enthusiasm and energy. I’ve played </w:t>
-      </w:r>
-      <w:r>
-        <w:t>Halo 5</w:t>
-      </w:r>
-      <w:r>
-        <w:t>: Guardians</w:t>
-      </w:r>
-      <w:r>
-        <w:t xml:space="preserve"> </w:t>
-      </w:r>
-      <w:r>
-        <w:t xml:space="preserve">and the </w:t>
-      </w:r>
-      <w:r>
-        <w:t>firefights</w:t>
-      </w:r>
-      <w:r>
-        <w:t xml:space="preserve"> in it can get intense.</w:t>
-      </w:r>
-      <w:r>
-        <w:t xml:space="preserve"> </w:t>
-      </w:r>
-      <w:r>
-        <w:t xml:space="preserve">The combat certainly has skill to it </w:t>
-      </w:r>
-      <w:r>
-        <w:t xml:space="preserve">and the </w:t>
-      </w:r>
-      <w:r>
-        <w:t xml:space="preserve">player abilities and </w:t>
-      </w:r>
-      <w:r>
-        <w:t>wide variety of weapons</w:t>
-      </w:r>
-      <w:r>
-        <w:t xml:space="preserve"> support this. The weapons </w:t>
-      </w:r>
-      <w:r>
-        <w:t xml:space="preserve">can </w:t>
-      </w:r>
-      <w:r>
-        <w:t xml:space="preserve">lead to </w:t>
-      </w:r>
-      <w:r>
-        <w:t>various</w:t>
-      </w:r>
-      <w:r>
-        <w:t xml:space="preserve"> playstyles</w:t>
-      </w:r>
-      <w:r>
-        <w:t xml:space="preserve">, </w:t>
-      </w:r>
-      <w:r>
-        <w:t xml:space="preserve">the most of which I remember is me charging furiously at enemies on picking up an Energy Sword! </w:t>
-      </w:r>
-      <w:r>
-        <w:t xml:space="preserve">The combat spaces combined with the enemy types make for some interesting fights, which again ties into the weapons and playstyles having a reason to exist. </w:t>
-      </w:r>
-      <w:r>
-        <w:t>That being said, the shooting in the game is really fun and satisfying and I did end up with some favorites in the Light Rifle and Suppressor.</w:t>
-      </w:r>
-      <w:r>
-        <w:t xml:space="preserve"> What was a lot of fun for me though, was the </w:t>
+        <w:t xml:space="preserve"> (Gameplay</w:t>
       </w:r>
       <w:bookmarkStart w:id="0" w:name="_GoBack"/>
       <w:bookmarkEnd w:id="0"/>
       <w:r>
-        <w:t>fantasy of being a Spartan fighting in the awe-inspiring worlds rich with stories that you have created.</w:t>
-      </w:r>
+        <w:t>)</w:t>
+      </w:r>
+      <w:r>
+        <w:t xml:space="preserve"> </w:t>
+      </w:r>
+      <w:r>
+        <w:t xml:space="preserve">position at </w:t>
+      </w:r>
+      <w:r>
+        <w:t>343 Industries</w:t>
+      </w:r>
+      <w:r>
+        <w:t>!</w:t>
+      </w:r>
+    </w:p>
+    <w:p>
+      <w:pPr>
+        <w:spacing w:after="240"/>
+      </w:pPr>
+      <w:r>
+        <w:t>My C++ skills are at their peak through rigorous practice with and a better understanding of Pointers, Data Structures, Optimization and Software Design Principles from the Collision System and Memory Manager I created. I love delving into 3D Math and am relearning it in a better way, with a heavy focus on visualizing and understanding it through geometry, for use specifically in games. The Action games that I have worked on and am currently working on have given me experience in bringing the design, engineering, art and animation in them together, and in collaborating with and learning from the people involved, as well as iterating on the games’ systems to get them to their best possible form.</w:t>
+      </w:r>
+    </w:p>
+    <w:p>
+      <w:pPr>
+        <w:spacing w:after="240"/>
+      </w:pPr>
+      <w:r>
+        <w:t xml:space="preserve">Combat, weapons, action and animation are where my passion truly lies. I have taken and continue to take time to learn combat design and combat systems. I am also learning about animation programming as it relates to gameplay and am working towards creating a gameplay animation system related to but not limited to combat. Learning about animation systems from GDC talks by Jeet Shroff (Just Cause 3), Jake Campbell (DOOM), Simon </w:t>
+      </w:r>
+      <w:proofErr w:type="spellStart"/>
+      <w:r>
+        <w:t>Clavet</w:t>
+      </w:r>
+      <w:proofErr w:type="spellEnd"/>
+      <w:r>
+        <w:t xml:space="preserve"> (For Honor), Geoff Harrower (EA UFC) and Michal Mach (Uncharted 4) ha</w:t>
+      </w:r>
+      <w:r>
+        <w:t>s</w:t>
+      </w:r>
+      <w:r>
+        <w:t xml:space="preserve"> made me insightful about the underlying animation mechanisms of those games and the ones I play.</w:t>
+      </w:r>
+    </w:p>
+    <w:p>
+      <w:pPr>
+        <w:spacing w:after="240"/>
+      </w:pPr>
+      <w:r>
+        <w:t xml:space="preserve">I love Action Games that bring out raw excitement and power and have mastery in skill! I happen to be someone with a lot of enthusiasm and energy. I’ve played </w:t>
+      </w:r>
+      <w:r>
+        <w:t>Halo 5</w:t>
+      </w:r>
+      <w:r>
+        <w:t>: Guardians</w:t>
+      </w:r>
+      <w:r>
+        <w:t xml:space="preserve"> </w:t>
+      </w:r>
+      <w:r>
+        <w:t xml:space="preserve">and the </w:t>
+      </w:r>
+      <w:r>
+        <w:t>firefights</w:t>
+      </w:r>
+      <w:r>
+        <w:t xml:space="preserve"> in it can get intense.</w:t>
+      </w:r>
+      <w:r>
+        <w:t xml:space="preserve"> </w:t>
+      </w:r>
+      <w:r>
+        <w:t xml:space="preserve">The combat certainly has skill to it </w:t>
+      </w:r>
+      <w:r>
+        <w:t xml:space="preserve">and the </w:t>
+      </w:r>
+      <w:r>
+        <w:t xml:space="preserve">player abilities and </w:t>
+      </w:r>
+      <w:r>
+        <w:t>wide variety of weapons</w:t>
+      </w:r>
+      <w:r>
+        <w:t xml:space="preserve"> support this. The weapons </w:t>
+      </w:r>
+      <w:r>
+        <w:t xml:space="preserve">can </w:t>
+      </w:r>
+      <w:r>
+        <w:t xml:space="preserve">lead to </w:t>
+      </w:r>
+      <w:r>
+        <w:t>various</w:t>
+      </w:r>
+      <w:r>
+        <w:t xml:space="preserve"> playstyles</w:t>
+      </w:r>
+      <w:r>
+        <w:t xml:space="preserve">, </w:t>
+      </w:r>
+      <w:r>
+        <w:t xml:space="preserve">the most of which I remember is me charging furiously at enemies on picking up an Energy Sword! </w:t>
+      </w:r>
+      <w:r>
+        <w:t xml:space="preserve">The combat spaces combined with the enemy types make for some interesting fights, which again ties into the weapons and playstyles having a reason to exist. </w:t>
+      </w:r>
+      <w:r>
+        <w:t>That being said, the shooting in the game is really fun and satisfying and I did end up with some favorites in the Light Rifle and Suppressor.</w:t>
+      </w:r>
+      <w:r>
+        <w:t xml:space="preserve"> What was a lot of fun for me though, was </w:t>
+      </w:r>
+      <w:r>
+        <w:t xml:space="preserve">just </w:t>
+      </w:r>
+      <w:r>
+        <w:t xml:space="preserve">the fantasy of being a Spartan fighting in the awe-inspiring worlds rich with stories that you have </w:t>
+      </w:r>
+      <w:proofErr w:type="gramStart"/>
+      <w:r>
+        <w:t>created.</w:t>
+      </w:r>
+      <w:proofErr w:type="gramEnd"/>
     </w:p>
     <w:p>
       <w:pPr>
         <w:spacing w:after="180"/>
       </w:pPr>
       <w:r>
-        <w:t xml:space="preserve">Games with fluid, fast-paced action are what </w:t>
+        <w:t xml:space="preserve">Games with </w:t>
+      </w:r>
+      <w:r>
+        <w:t>engaging</w:t>
+      </w:r>
+      <w:r>
+        <w:t xml:space="preserve"> action</w:t>
+      </w:r>
+      <w:r>
+        <w:t xml:space="preserve"> and amazing sci-fi worlds</w:t>
+      </w:r>
+      <w:r>
+        <w:t xml:space="preserve"> are what </w:t>
       </w:r>
       <w:r>
         <w:t>343</w:t>
@@ -536,31 +590,78 @@
         <w:t>I like the studio’s focus o</w:t>
       </w:r>
       <w:r>
-        <w:t>n pushing the envelope for game</w:t>
-      </w:r>
-      <w:r>
-        <w:t>s</w:t>
-      </w:r>
-      <w:r>
-        <w:t xml:space="preserve"> in new directions and the </w:t>
-      </w:r>
-      <w:r>
-        <w:t>emphasis</w:t>
-      </w:r>
-      <w:r>
-        <w:t xml:space="preserve"> placed on gameplay feel. I admire how you have created such innovative gameplay that is fluid</w:t>
-      </w:r>
-      <w:r>
-        <w:t xml:space="preserve"> and</w:t>
-      </w:r>
-      <w:r>
-        <w:t xml:space="preserve"> responsive and achieved a very cool power fantasy with it too! It is the kind of player experience that I would like to be creating myself. And I would absolutely love to be a part of </w:t>
+        <w:t xml:space="preserve">n </w:t>
+      </w:r>
+      <w:r>
+        <w:t xml:space="preserve">the </w:t>
+      </w:r>
+      <w:r>
+        <w:t>overall feel</w:t>
+      </w:r>
+      <w:r>
+        <w:t xml:space="preserve"> of the gameplay, the desire to innovate and push boundaries and the team ideology of making sure everyone on the team is growing and getting better</w:t>
+      </w:r>
+      <w:r>
+        <w:t xml:space="preserve">. I </w:t>
+      </w:r>
+      <w:r>
+        <w:t xml:space="preserve">am eager to </w:t>
+      </w:r>
+      <w:r>
+        <w:t>experience</w:t>
+      </w:r>
+      <w:r>
+        <w:t xml:space="preserve"> the improvements and development that the </w:t>
+      </w:r>
+      <w:proofErr w:type="spellStart"/>
+      <w:r>
+        <w:t>Slipspace</w:t>
+      </w:r>
+      <w:proofErr w:type="spellEnd"/>
+      <w:r>
+        <w:t xml:space="preserve"> Engine </w:t>
+      </w:r>
+      <w:r>
+        <w:t xml:space="preserve">brings </w:t>
+      </w:r>
+      <w:r>
+        <w:t>with</w:t>
+      </w:r>
+      <w:r>
+        <w:t xml:space="preserve"> Halo Infinite</w:t>
+      </w:r>
+      <w:r>
+        <w:t>.</w:t>
+      </w:r>
+      <w:r>
+        <w:t xml:space="preserve"> And</w:t>
+      </w:r>
+      <w:r>
+        <w:t xml:space="preserve"> I would absolutely love to be a part of </w:t>
       </w:r>
       <w:r>
         <w:t>343 Industries</w:t>
       </w:r>
       <w:r>
-        <w:t xml:space="preserve"> and play my part in creating games that are trailblazers of these creative fantasies!</w:t>
+        <w:t xml:space="preserve"> and play my part in </w:t>
+      </w:r>
+      <w:r>
+        <w:t xml:space="preserve">continuing the legacy of the Halo </w:t>
+      </w:r>
+      <w:r>
+        <w:t>u</w:t>
+      </w:r>
+      <w:r>
+        <w:t>niverse</w:t>
+      </w:r>
+      <w:r>
+        <w:t>,</w:t>
+      </w:r>
+      <w:r>
+        <w:t xml:space="preserve"> both technologically and creatively</w:t>
+      </w:r>
+      <w:r>
+        <w:t>!</w:t>
       </w:r>
     </w:p>
     <w:p>

</xml_diff>